<commit_message>
mergesort and kmeans fixes
</commit_message>
<xml_diff>
--- a/k_means.docx
+++ b/k_means.docx
@@ -48,7 +48,15 @@
         <w:t>(</w:t>
       </w:r>
       <w:r>
-        <w:t>aka kmeans, k means</w:t>
+        <w:t xml:space="preserve">aka </w:t>
+      </w:r>
+      <w:proofErr w:type="spellStart"/>
+      <w:r>
+        <w:t>kmeans</w:t>
+      </w:r>
+      <w:proofErr w:type="spellEnd"/>
+      <w:r>
+        <w:t>, k means</w:t>
       </w:r>
       <w:r>
         <w:t>)</w:t>
@@ -94,7 +102,15 @@
         <w:t>mean</w:t>
       </w:r>
       <w:r>
-        <w:t>, serving as a prototype of the cluster. This results in a partitioning of the data space into Voronoi cells.</w:t>
+        <w:t>, serving as a prototype of the cluster. This results in a partitioning of the data space into </w:t>
+      </w:r>
+      <w:proofErr w:type="spellStart"/>
+      <w:r>
+        <w:t>Voronoi</w:t>
+      </w:r>
+      <w:proofErr w:type="spellEnd"/>
+      <w:r>
+        <w:t xml:space="preserve"> cells.</w:t>
       </w:r>
     </w:p>
     <w:p>
@@ -114,7 +130,15 @@
     </w:p>
     <w:p>
       <w:r>
-        <w:t>The algorithm has a loose relationship to the k-nearest neighbor classifier, a popular machine learning technique for classification that is often confused with k-means because of the k in the name. One can apply the 1-nearest neighbor classifier on the cluster centers obtained by k-means to classify new data into the existing clusters. This is known as nearest centroid classifier or Rocchio algorithm.</w:t>
+        <w:t>The algorithm has a loose relationship to the k-nearest neighbor classifier, a popular machine learning technique for classification that is often confused with k-means because of the k in the name. One can apply the 1-nearest neighbor classifier on the cluster centers obtained by k-means to classify new data into the existing clusters. This is known as nearest centroid classifier or </w:t>
+      </w:r>
+      <w:proofErr w:type="spellStart"/>
+      <w:r>
+        <w:t>Rocchio</w:t>
+      </w:r>
+      <w:proofErr w:type="spellEnd"/>
+      <w:r>
+        <w:t xml:space="preserve"> algorithm.</w:t>
       </w:r>
     </w:p>
     <w:p>
@@ -179,7 +203,25 @@
           <w:sz w:val="20"/>
           <w:szCs w:val="20"/>
         </w:rPr>
-        <w:t>k-means, k means, kmeans algorithm</w:t>
+        <w:t xml:space="preserve">k-means, k means, </w:t>
+      </w:r>
+      <w:proofErr w:type="spellStart"/>
+      <w:r>
+        <w:rPr>
+          <w:rFonts w:ascii="Courier New" w:eastAsia="Times New Roman" w:hAnsi="Courier New" w:cs="Courier New"/>
+          <w:sz w:val="20"/>
+          <w:szCs w:val="20"/>
+        </w:rPr>
+        <w:t>kmeans</w:t>
+      </w:r>
+      <w:proofErr w:type="spellEnd"/>
+      <w:r>
+        <w:rPr>
+          <w:rFonts w:ascii="Courier New" w:eastAsia="Times New Roman" w:hAnsi="Courier New" w:cs="Courier New"/>
+          <w:sz w:val="20"/>
+          <w:szCs w:val="20"/>
+        </w:rPr>
+        <w:t xml:space="preserve"> algorithm</w:t>
       </w:r>
     </w:p>
     <w:p>
@@ -341,6 +383,7 @@
         </w:rPr>
         <w:t xml:space="preserve">    </w:t>
       </w:r>
+      <w:proofErr w:type="spellStart"/>
       <w:r>
         <w:rPr>
           <w:rFonts w:ascii="Courier New" w:eastAsia="Times New Roman" w:hAnsi="Courier New" w:cs="Courier New"/>
@@ -349,8 +392,20 @@
           <w:sz w:val="20"/>
           <w:szCs w:val="20"/>
         </w:rPr>
-        <w:t xml:space="preserve">var </w:t>
-      </w:r>
+        <w:t>var</w:t>
+      </w:r>
+      <w:proofErr w:type="spellEnd"/>
+      <w:r>
+        <w:rPr>
+          <w:rFonts w:ascii="Courier New" w:eastAsia="Times New Roman" w:hAnsi="Courier New" w:cs="Courier New"/>
+          <w:b/>
+          <w:bCs/>
+          <w:sz w:val="20"/>
+          <w:szCs w:val="20"/>
+        </w:rPr>
+        <w:t xml:space="preserve"> </w:t>
+      </w:r>
+      <w:proofErr w:type="spellStart"/>
       <w:r>
         <w:rPr>
           <w:rFonts w:ascii="Courier New" w:eastAsia="Times New Roman" w:hAnsi="Courier New" w:cs="Courier New"/>
@@ -361,6 +416,7 @@
         </w:rPr>
         <w:t>int</w:t>
       </w:r>
+      <w:proofErr w:type="spellEnd"/>
       <w:r>
         <w:rPr>
           <w:rFonts w:ascii="Courier New" w:eastAsia="Times New Roman" w:hAnsi="Courier New" w:cs="Courier New"/>
@@ -371,13 +427,41 @@
         </w:rPr>
         <w:t xml:space="preserve"> </w:t>
       </w:r>
-      <w:r>
-        <w:rPr>
-          <w:rFonts w:ascii="Courier New" w:eastAsia="Times New Roman" w:hAnsi="Courier New" w:cs="Courier New"/>
-          <w:sz w:val="20"/>
-          <w:szCs w:val="20"/>
-        </w:rPr>
-        <w:t>num_observations = data.size()</w:t>
+      <w:proofErr w:type="spellStart"/>
+      <w:r>
+        <w:rPr>
+          <w:rFonts w:ascii="Courier New" w:eastAsia="Times New Roman" w:hAnsi="Courier New" w:cs="Courier New"/>
+          <w:sz w:val="20"/>
+          <w:szCs w:val="20"/>
+        </w:rPr>
+        <w:t>num_observations</w:t>
+      </w:r>
+      <w:proofErr w:type="spellEnd"/>
+      <w:r>
+        <w:rPr>
+          <w:rFonts w:ascii="Courier New" w:eastAsia="Times New Roman" w:hAnsi="Courier New" w:cs="Courier New"/>
+          <w:sz w:val="20"/>
+          <w:szCs w:val="20"/>
+        </w:rPr>
+        <w:t xml:space="preserve"> = </w:t>
+      </w:r>
+      <w:proofErr w:type="spellStart"/>
+      <w:r>
+        <w:rPr>
+          <w:rFonts w:ascii="Courier New" w:eastAsia="Times New Roman" w:hAnsi="Courier New" w:cs="Courier New"/>
+          <w:sz w:val="20"/>
+          <w:szCs w:val="20"/>
+        </w:rPr>
+        <w:t>data.size</w:t>
+      </w:r>
+      <w:proofErr w:type="spellEnd"/>
+      <w:r>
+        <w:rPr>
+          <w:rFonts w:ascii="Courier New" w:eastAsia="Times New Roman" w:hAnsi="Courier New" w:cs="Courier New"/>
+          <w:sz w:val="20"/>
+          <w:szCs w:val="20"/>
+        </w:rPr>
+        <w:t>()</w:t>
       </w:r>
     </w:p>
     <w:p>
@@ -415,6 +499,7 @@
         </w:rPr>
         <w:t xml:space="preserve">    </w:t>
       </w:r>
+      <w:proofErr w:type="spellStart"/>
       <w:r>
         <w:rPr>
           <w:rFonts w:ascii="Courier New" w:eastAsia="Times New Roman" w:hAnsi="Courier New" w:cs="Courier New"/>
@@ -425,6 +510,7 @@
         </w:rPr>
         <w:t>var</w:t>
       </w:r>
+      <w:proofErr w:type="spellEnd"/>
       <w:r>
         <w:rPr>
           <w:rFonts w:ascii="Courier New" w:eastAsia="Times New Roman" w:hAnsi="Courier New" w:cs="Courier New"/>
@@ -449,7 +535,25 @@
           <w:sz w:val="20"/>
           <w:szCs w:val="20"/>
         </w:rPr>
-        <w:t xml:space="preserve"> centroids[num_observations]</w:t>
+        <w:t xml:space="preserve"> centroids[</w:t>
+      </w:r>
+      <w:proofErr w:type="spellStart"/>
+      <w:r>
+        <w:rPr>
+          <w:rFonts w:ascii="Courier New" w:eastAsia="Times New Roman" w:hAnsi="Courier New" w:cs="Courier New"/>
+          <w:sz w:val="20"/>
+          <w:szCs w:val="20"/>
+        </w:rPr>
+        <w:t>num_observations</w:t>
+      </w:r>
+      <w:proofErr w:type="spellEnd"/>
+      <w:r>
+        <w:rPr>
+          <w:rFonts w:ascii="Courier New" w:eastAsia="Times New Roman" w:hAnsi="Courier New" w:cs="Courier New"/>
+          <w:sz w:val="20"/>
+          <w:szCs w:val="20"/>
+        </w:rPr>
+        <w:t>]</w:t>
       </w:r>
     </w:p>
     <w:p>
@@ -485,7 +589,25 @@
           <w:sz w:val="20"/>
           <w:szCs w:val="20"/>
         </w:rPr>
-        <w:t xml:space="preserve">    get_rand_centroids(centroids, k)</w:t>
+        <w:t xml:space="preserve">    </w:t>
+      </w:r>
+      <w:proofErr w:type="spellStart"/>
+      <w:r>
+        <w:rPr>
+          <w:rFonts w:ascii="Courier New" w:eastAsia="Times New Roman" w:hAnsi="Courier New" w:cs="Courier New"/>
+          <w:sz w:val="20"/>
+          <w:szCs w:val="20"/>
+        </w:rPr>
+        <w:t>get_rand_centroids</w:t>
+      </w:r>
+      <w:proofErr w:type="spellEnd"/>
+      <w:r>
+        <w:rPr>
+          <w:rFonts w:ascii="Courier New" w:eastAsia="Times New Roman" w:hAnsi="Courier New" w:cs="Courier New"/>
+          <w:sz w:val="20"/>
+          <w:szCs w:val="20"/>
+        </w:rPr>
+        <w:t>(centroids, k)</w:t>
       </w:r>
     </w:p>
     <w:p>
@@ -549,8 +671,18 @@
           <w:sz w:val="20"/>
           <w:szCs w:val="20"/>
         </w:rPr>
-        <w:t xml:space="preserve">    // initialize book keeping vars</w:t>
-      </w:r>
+        <w:t xml:space="preserve">    // initialize book keeping </w:t>
+      </w:r>
+      <w:proofErr w:type="spellStart"/>
+      <w:r>
+        <w:rPr>
+          <w:rFonts w:ascii="Courier New" w:eastAsia="Times New Roman" w:hAnsi="Courier New" w:cs="Courier New"/>
+          <w:sz w:val="20"/>
+          <w:szCs w:val="20"/>
+        </w:rPr>
+        <w:t>vars</w:t>
+      </w:r>
+      <w:proofErr w:type="spellEnd"/>
     </w:p>
     <w:p>
       <w:pPr>
@@ -587,6 +719,7 @@
         </w:rPr>
         <w:t xml:space="preserve">    </w:t>
       </w:r>
+      <w:proofErr w:type="spellStart"/>
       <w:r>
         <w:rPr>
           <w:rFonts w:ascii="Courier New" w:eastAsia="Times New Roman" w:hAnsi="Courier New" w:cs="Courier New"/>
@@ -597,6 +730,7 @@
         </w:rPr>
         <w:t>var</w:t>
       </w:r>
+      <w:proofErr w:type="spellEnd"/>
       <w:r>
         <w:rPr>
           <w:rFonts w:ascii="Courier New" w:eastAsia="Times New Roman" w:hAnsi="Courier New" w:cs="Courier New"/>
@@ -605,6 +739,7 @@
         </w:rPr>
         <w:t xml:space="preserve"> </w:t>
       </w:r>
+      <w:proofErr w:type="spellStart"/>
       <w:r>
         <w:rPr>
           <w:rFonts w:ascii="Courier New" w:eastAsia="Times New Roman" w:hAnsi="Courier New" w:cs="Courier New"/>
@@ -615,6 +750,7 @@
         </w:rPr>
         <w:t>int</w:t>
       </w:r>
+      <w:proofErr w:type="spellEnd"/>
       <w:r>
         <w:rPr>
           <w:rFonts w:ascii="Courier New" w:eastAsia="Times New Roman" w:hAnsi="Courier New" w:cs="Courier New"/>
@@ -667,6 +803,7 @@
         </w:rPr>
         <w:t xml:space="preserve">    </w:t>
       </w:r>
+      <w:proofErr w:type="spellStart"/>
       <w:r>
         <w:rPr>
           <w:rFonts w:ascii="Courier New" w:eastAsia="Times New Roman" w:hAnsi="Courier New" w:cs="Courier New"/>
@@ -677,6 +814,7 @@
         </w:rPr>
         <w:t>var</w:t>
       </w:r>
+      <w:proofErr w:type="spellEnd"/>
       <w:r>
         <w:rPr>
           <w:rFonts w:ascii="Courier New" w:eastAsia="Times New Roman" w:hAnsi="Courier New" w:cs="Courier New"/>
@@ -703,13 +841,41 @@
         </w:rPr>
         <w:t xml:space="preserve"> </w:t>
       </w:r>
-      <w:r>
-        <w:rPr>
-          <w:rFonts w:ascii="Courier New" w:eastAsia="Times New Roman" w:hAnsi="Courier New" w:cs="Courier New"/>
-          <w:sz w:val="20"/>
-          <w:szCs w:val="20"/>
-        </w:rPr>
-        <w:t>old_centroids[num_observations]</w:t>
+      <w:proofErr w:type="spellStart"/>
+      <w:r>
+        <w:rPr>
+          <w:rFonts w:ascii="Courier New" w:eastAsia="Times New Roman" w:hAnsi="Courier New" w:cs="Courier New"/>
+          <w:sz w:val="20"/>
+          <w:szCs w:val="20"/>
+        </w:rPr>
+        <w:t>old_centroids</w:t>
+      </w:r>
+      <w:proofErr w:type="spellEnd"/>
+      <w:r>
+        <w:rPr>
+          <w:rFonts w:ascii="Courier New" w:eastAsia="Times New Roman" w:hAnsi="Courier New" w:cs="Courier New"/>
+          <w:sz w:val="20"/>
+          <w:szCs w:val="20"/>
+        </w:rPr>
+        <w:t>[</w:t>
+      </w:r>
+      <w:proofErr w:type="spellStart"/>
+      <w:r>
+        <w:rPr>
+          <w:rFonts w:ascii="Courier New" w:eastAsia="Times New Roman" w:hAnsi="Courier New" w:cs="Courier New"/>
+          <w:sz w:val="20"/>
+          <w:szCs w:val="20"/>
+        </w:rPr>
+        <w:t>num_observations</w:t>
+      </w:r>
+      <w:proofErr w:type="spellEnd"/>
+      <w:r>
+        <w:rPr>
+          <w:rFonts w:ascii="Courier New" w:eastAsia="Times New Roman" w:hAnsi="Courier New" w:cs="Courier New"/>
+          <w:sz w:val="20"/>
+          <w:szCs w:val="20"/>
+        </w:rPr>
+        <w:t>]</w:t>
       </w:r>
     </w:p>
     <w:p>
@@ -843,7 +1009,25 @@
           <w:sz w:val="20"/>
           <w:szCs w:val="20"/>
         </w:rPr>
-        <w:t>centroids != old_centroids AND iterations &lt; MAX_ITERATIONS</w:t>
+        <w:t xml:space="preserve">centroids != </w:t>
+      </w:r>
+      <w:proofErr w:type="spellStart"/>
+      <w:r>
+        <w:rPr>
+          <w:rFonts w:ascii="Courier New" w:eastAsia="Times New Roman" w:hAnsi="Courier New" w:cs="Courier New"/>
+          <w:sz w:val="20"/>
+          <w:szCs w:val="20"/>
+        </w:rPr>
+        <w:t>old_centroids</w:t>
+      </w:r>
+      <w:proofErr w:type="spellEnd"/>
+      <w:r>
+        <w:rPr>
+          <w:rFonts w:ascii="Courier New" w:eastAsia="Times New Roman" w:hAnsi="Courier New" w:cs="Courier New"/>
+          <w:sz w:val="20"/>
+          <w:szCs w:val="20"/>
+        </w:rPr>
+        <w:t xml:space="preserve"> AND iterations &lt; MAX_ITERATIONS</w:t>
       </w:r>
       <w:r>
         <w:rPr>
@@ -889,13 +1073,23 @@
         </w:rPr>
         <w:t xml:space="preserve">         </w:t>
       </w:r>
-      <w:r>
-        <w:rPr>
-          <w:rFonts w:ascii="Courier New" w:eastAsia="Times New Roman" w:hAnsi="Courier New" w:cs="Courier New"/>
-          <w:sz w:val="20"/>
-          <w:szCs w:val="20"/>
-        </w:rPr>
-        <w:t>old_centroids =</w:t>
+      <w:proofErr w:type="spellStart"/>
+      <w:r>
+        <w:rPr>
+          <w:rFonts w:ascii="Courier New" w:eastAsia="Times New Roman" w:hAnsi="Courier New" w:cs="Courier New"/>
+          <w:sz w:val="20"/>
+          <w:szCs w:val="20"/>
+        </w:rPr>
+        <w:t>old_centroids</w:t>
+      </w:r>
+      <w:proofErr w:type="spellEnd"/>
+      <w:r>
+        <w:rPr>
+          <w:rFonts w:ascii="Courier New" w:eastAsia="Times New Roman" w:hAnsi="Courier New" w:cs="Courier New"/>
+          <w:sz w:val="20"/>
+          <w:szCs w:val="20"/>
+        </w:rPr>
+        <w:t xml:space="preserve"> =</w:t>
       </w:r>
       <w:r>
         <w:rPr>
@@ -985,7 +1179,29 @@
           <w:sz w:val="20"/>
           <w:szCs w:val="20"/>
         </w:rPr>
-        <w:t xml:space="preserve">         var </w:t>
+        <w:t xml:space="preserve">         </w:t>
+      </w:r>
+      <w:proofErr w:type="spellStart"/>
+      <w:r>
+        <w:rPr>
+          <w:rFonts w:ascii="Courier New" w:eastAsia="Times New Roman" w:hAnsi="Courier New" w:cs="Courier New"/>
+          <w:b/>
+          <w:bCs/>
+          <w:sz w:val="20"/>
+          <w:szCs w:val="20"/>
+        </w:rPr>
+        <w:t>var</w:t>
+      </w:r>
+      <w:proofErr w:type="spellEnd"/>
+      <w:r>
+        <w:rPr>
+          <w:rFonts w:ascii="Courier New" w:eastAsia="Times New Roman" w:hAnsi="Courier New" w:cs="Courier New"/>
+          <w:b/>
+          <w:bCs/>
+          <w:sz w:val="20"/>
+          <w:szCs w:val="20"/>
+        </w:rPr>
+        <w:t xml:space="preserve"> </w:t>
       </w:r>
       <w:r>
         <w:rPr>
@@ -1011,7 +1227,25 @@
           <w:sz w:val="20"/>
           <w:szCs w:val="20"/>
         </w:rPr>
-        <w:t>[num_observations]</w:t>
+        <w:t>[</w:t>
+      </w:r>
+      <w:proofErr w:type="spellStart"/>
+      <w:r>
+        <w:rPr>
+          <w:rFonts w:ascii="Courier New" w:eastAsia="Times New Roman" w:hAnsi="Courier New" w:cs="Courier New"/>
+          <w:sz w:val="20"/>
+          <w:szCs w:val="20"/>
+        </w:rPr>
+        <w:t>num_observations</w:t>
+      </w:r>
+      <w:proofErr w:type="spellEnd"/>
+      <w:r>
+        <w:rPr>
+          <w:rFonts w:ascii="Courier New" w:eastAsia="Times New Roman" w:hAnsi="Courier New" w:cs="Courier New"/>
+          <w:sz w:val="20"/>
+          <w:szCs w:val="20"/>
+        </w:rPr>
+        <w:t>]</w:t>
       </w:r>
     </w:p>
     <w:p>
@@ -1067,13 +1301,77 @@
         </w:rPr>
         <w:t>(</w:t>
       </w:r>
-      <w:r>
-        <w:rPr>
-          <w:rFonts w:ascii="Courier New" w:eastAsia="Times New Roman" w:hAnsi="Courier New" w:cs="Courier New"/>
-          <w:sz w:val="20"/>
-          <w:szCs w:val="20"/>
-        </w:rPr>
-        <w:t>i=0, i&lt;num_obersvations, i+=1</w:t>
+      <w:proofErr w:type="spellStart"/>
+      <w:r>
+        <w:rPr>
+          <w:rFonts w:ascii="Courier New" w:eastAsia="Times New Roman" w:hAnsi="Courier New" w:cs="Courier New"/>
+          <w:sz w:val="20"/>
+          <w:szCs w:val="20"/>
+        </w:rPr>
+        <w:t>i</w:t>
+      </w:r>
+      <w:proofErr w:type="spellEnd"/>
+      <w:r>
+        <w:rPr>
+          <w:rFonts w:ascii="Courier New" w:eastAsia="Times New Roman" w:hAnsi="Courier New" w:cs="Courier New"/>
+          <w:sz w:val="20"/>
+          <w:szCs w:val="20"/>
+        </w:rPr>
+        <w:t xml:space="preserve">=0, </w:t>
+      </w:r>
+      <w:proofErr w:type="spellStart"/>
+      <w:r>
+        <w:rPr>
+          <w:rFonts w:ascii="Courier New" w:eastAsia="Times New Roman" w:hAnsi="Courier New" w:cs="Courier New"/>
+          <w:sz w:val="20"/>
+          <w:szCs w:val="20"/>
+        </w:rPr>
+        <w:t>i</w:t>
+      </w:r>
+      <w:proofErr w:type="spellEnd"/>
+      <w:r>
+        <w:rPr>
+          <w:rFonts w:ascii="Courier New" w:eastAsia="Times New Roman" w:hAnsi="Courier New" w:cs="Courier New"/>
+          <w:sz w:val="20"/>
+          <w:szCs w:val="20"/>
+        </w:rPr>
+        <w:t>&lt;</w:t>
+      </w:r>
+      <w:proofErr w:type="spellStart"/>
+      <w:r>
+        <w:rPr>
+          <w:rFonts w:ascii="Courier New" w:eastAsia="Times New Roman" w:hAnsi="Courier New" w:cs="Courier New"/>
+          <w:sz w:val="20"/>
+          <w:szCs w:val="20"/>
+        </w:rPr>
+        <w:t>num_obersvations</w:t>
+      </w:r>
+      <w:proofErr w:type="spellEnd"/>
+      <w:r>
+        <w:rPr>
+          <w:rFonts w:ascii="Courier New" w:eastAsia="Times New Roman" w:hAnsi="Courier New" w:cs="Courier New"/>
+          <w:sz w:val="20"/>
+          <w:szCs w:val="20"/>
+        </w:rPr>
+        <w:t xml:space="preserve">, </w:t>
+      </w:r>
+      <w:proofErr w:type="spellStart"/>
+      <w:r>
+        <w:rPr>
+          <w:rFonts w:ascii="Courier New" w:eastAsia="Times New Roman" w:hAnsi="Courier New" w:cs="Courier New"/>
+          <w:sz w:val="20"/>
+          <w:szCs w:val="20"/>
+        </w:rPr>
+        <w:t>i</w:t>
+      </w:r>
+      <w:proofErr w:type="spellEnd"/>
+      <w:r>
+        <w:rPr>
+          <w:rFonts w:ascii="Courier New" w:eastAsia="Times New Roman" w:hAnsi="Courier New" w:cs="Courier New"/>
+          <w:sz w:val="20"/>
+          <w:szCs w:val="20"/>
+        </w:rPr>
+        <w:t>+=1</w:t>
       </w:r>
       <w:r>
         <w:rPr>
@@ -1125,7 +1423,25 @@
           <w:sz w:val="20"/>
           <w:szCs w:val="20"/>
         </w:rPr>
-        <w:t xml:space="preserve">    labels[i] </w:t>
+        <w:t xml:space="preserve">    labels[</w:t>
+      </w:r>
+      <w:proofErr w:type="spellStart"/>
+      <w:r>
+        <w:rPr>
+          <w:rFonts w:ascii="Courier New" w:eastAsia="Times New Roman" w:hAnsi="Courier New" w:cs="Courier New"/>
+          <w:sz w:val="20"/>
+          <w:szCs w:val="20"/>
+        </w:rPr>
+        <w:t>i</w:t>
+      </w:r>
+      <w:proofErr w:type="spellEnd"/>
+      <w:r>
+        <w:rPr>
+          <w:rFonts w:ascii="Courier New" w:eastAsia="Times New Roman" w:hAnsi="Courier New" w:cs="Courier New"/>
+          <w:sz w:val="20"/>
+          <w:szCs w:val="20"/>
+        </w:rPr>
+        <w:t xml:space="preserve">] </w:t>
       </w:r>
       <w:r>
         <w:rPr>
@@ -1137,13 +1453,41 @@
         </w:rPr>
         <w:t xml:space="preserve">= </w:t>
       </w:r>
-      <w:r>
-        <w:rPr>
-          <w:rFonts w:ascii="Courier New" w:eastAsia="Times New Roman" w:hAnsi="Courier New" w:cs="Courier New"/>
-          <w:sz w:val="20"/>
-          <w:szCs w:val="20"/>
-        </w:rPr>
-        <w:t>nearest_centroid(data[i],</w:t>
+      <w:proofErr w:type="spellStart"/>
+      <w:r>
+        <w:rPr>
+          <w:rFonts w:ascii="Courier New" w:eastAsia="Times New Roman" w:hAnsi="Courier New" w:cs="Courier New"/>
+          <w:sz w:val="20"/>
+          <w:szCs w:val="20"/>
+        </w:rPr>
+        <w:t>nearest_centroid</w:t>
+      </w:r>
+      <w:proofErr w:type="spellEnd"/>
+      <w:r>
+        <w:rPr>
+          <w:rFonts w:ascii="Courier New" w:eastAsia="Times New Roman" w:hAnsi="Courier New" w:cs="Courier New"/>
+          <w:sz w:val="20"/>
+          <w:szCs w:val="20"/>
+        </w:rPr>
+        <w:t>(data[</w:t>
+      </w:r>
+      <w:proofErr w:type="spellStart"/>
+      <w:r>
+        <w:rPr>
+          <w:rFonts w:ascii="Courier New" w:eastAsia="Times New Roman" w:hAnsi="Courier New" w:cs="Courier New"/>
+          <w:sz w:val="20"/>
+          <w:szCs w:val="20"/>
+        </w:rPr>
+        <w:t>i</w:t>
+      </w:r>
+      <w:proofErr w:type="spellEnd"/>
+      <w:r>
+        <w:rPr>
+          <w:rFonts w:ascii="Courier New" w:eastAsia="Times New Roman" w:hAnsi="Courier New" w:cs="Courier New"/>
+          <w:sz w:val="20"/>
+          <w:szCs w:val="20"/>
+        </w:rPr>
+        <w:t>],</w:t>
       </w:r>
       <w:r>
         <w:rPr>
@@ -1225,7 +1569,25 @@
           <w:sz w:val="20"/>
           <w:szCs w:val="20"/>
         </w:rPr>
-        <w:t xml:space="preserve">     centroids = update_centroids(data, labels, k)</w:t>
+        <w:t xml:space="preserve">     centroids = </w:t>
+      </w:r>
+      <w:proofErr w:type="spellStart"/>
+      <w:r>
+        <w:rPr>
+          <w:rFonts w:ascii="Courier New" w:eastAsia="Times New Roman" w:hAnsi="Courier New" w:cs="Courier New"/>
+          <w:sz w:val="20"/>
+          <w:szCs w:val="20"/>
+        </w:rPr>
+        <w:t>update_centroids</w:t>
+      </w:r>
+      <w:proofErr w:type="spellEnd"/>
+      <w:r>
+        <w:rPr>
+          <w:rFonts w:ascii="Courier New" w:eastAsia="Times New Roman" w:hAnsi="Courier New" w:cs="Courier New"/>
+          <w:sz w:val="20"/>
+          <w:szCs w:val="20"/>
+        </w:rPr>
+        <w:t>(data, labels, k)</w:t>
       </w:r>
     </w:p>
     <w:p>
@@ -1292,13 +1654,34 @@
     </w:p>
     <w:p>
       <w:r>
-        <w:t>import numpy as np</w:t>
+        <w:t>import </w:t>
+      </w:r>
+      <w:proofErr w:type="spellStart"/>
+      <w:r>
+        <w:t>numpy</w:t>
+      </w:r>
+      <w:proofErr w:type="spellEnd"/>
+      <w:r>
+        <w:t> as np</w:t>
       </w:r>
     </w:p>
     <w:p>
       <w:r>
         <w:lastRenderedPageBreak/>
-        <w:t># k-means, k means, kmeans algorithm</w:t>
+        <w:t>import random</w:t>
+      </w:r>
+    </w:p>
+    <w:p>
+      <w:r>
+        <w:t># k-means, k means, </w:t>
+      </w:r>
+      <w:proofErr w:type="spellStart"/>
+      <w:r>
+        <w:t>kmeans</w:t>
+      </w:r>
+      <w:proofErr w:type="spellEnd"/>
+      <w:r>
+        <w:t> algorithm</w:t>
       </w:r>
     </w:p>
     <w:p>
@@ -1308,7 +1691,23 @@
     </w:p>
     <w:p>
       <w:r>
-        <w:t>def get_rand_centers(data, num_centers):</w:t>
+        <w:t>def </w:t>
+      </w:r>
+      <w:proofErr w:type="spellStart"/>
+      <w:r>
+        <w:t>get_rand_centers</w:t>
+      </w:r>
+      <w:proofErr w:type="spellEnd"/>
+      <w:r>
+        <w:t>(data, </w:t>
+      </w:r>
+      <w:proofErr w:type="spellStart"/>
+      <w:r>
+        <w:t>num_centers</w:t>
+      </w:r>
+      <w:proofErr w:type="spellEnd"/>
+      <w:r>
+        <w:t>):</w:t>
       </w:r>
     </w:p>
     <w:p>
@@ -1318,7 +1717,23 @@
     </w:p>
     <w:p>
       <w:r>
-        <w:t>    centers = np.empty(num_centers)</w:t>
+        <w:t>    centers = </w:t>
+      </w:r>
+      <w:proofErr w:type="spellStart"/>
+      <w:r>
+        <w:t>np.empty</w:t>
+      </w:r>
+      <w:proofErr w:type="spellEnd"/>
+      <w:r>
+        <w:t>(</w:t>
+      </w:r>
+      <w:proofErr w:type="spellStart"/>
+      <w:r>
+        <w:t>num_centers</w:t>
+      </w:r>
+      <w:proofErr w:type="spellEnd"/>
+      <w:r>
+        <w:t>)</w:t>
       </w:r>
     </w:p>
     <w:p>
@@ -1328,12 +1743,44 @@
     </w:p>
     <w:p>
       <w:r>
-        <w:t>    for i in range(0, num_centers):</w:t>
-      </w:r>
-    </w:p>
-    <w:p>
-      <w:r>
-        <w:t>        t = random.randint(0, len(data)-1)</w:t>
+        <w:t>    for </w:t>
+      </w:r>
+      <w:proofErr w:type="spellStart"/>
+      <w:r>
+        <w:t>i</w:t>
+      </w:r>
+      <w:proofErr w:type="spellEnd"/>
+      <w:r>
+        <w:t> in range(0, </w:t>
+      </w:r>
+      <w:proofErr w:type="spellStart"/>
+      <w:r>
+        <w:t>num_centers</w:t>
+      </w:r>
+      <w:proofErr w:type="spellEnd"/>
+      <w:r>
+        <w:t>):</w:t>
+      </w:r>
+    </w:p>
+    <w:p>
+      <w:r>
+        <w:t>        t = </w:t>
+      </w:r>
+      <w:proofErr w:type="spellStart"/>
+      <w:r>
+        <w:t>random.randint</w:t>
+      </w:r>
+      <w:proofErr w:type="spellEnd"/>
+      <w:r>
+        <w:t>(0, </w:t>
+      </w:r>
+      <w:proofErr w:type="spellStart"/>
+      <w:r>
+        <w:t>len</w:t>
+      </w:r>
+      <w:proofErr w:type="spellEnd"/>
+      <w:r>
+        <w:t>(data)-1)</w:t>
       </w:r>
     </w:p>
     <w:p>
@@ -1343,17 +1790,49 @@
     </w:p>
     <w:p>
       <w:r>
-        <w:t>            t = random.randint(0, len(data)-1)</w:t>
-      </w:r>
-    </w:p>
-    <w:p>
-      <w:r>
-        <w:t>        centers[i] = data[t]</w:t>
-      </w:r>
-    </w:p>
-    <w:p>
-      <w:r>
-        <w:t>        used.add(t)</w:t>
+        <w:t>            t = </w:t>
+      </w:r>
+      <w:proofErr w:type="spellStart"/>
+      <w:r>
+        <w:t>random.randint</w:t>
+      </w:r>
+      <w:proofErr w:type="spellEnd"/>
+      <w:r>
+        <w:t>(0, </w:t>
+      </w:r>
+      <w:proofErr w:type="spellStart"/>
+      <w:r>
+        <w:t>len</w:t>
+      </w:r>
+      <w:proofErr w:type="spellEnd"/>
+      <w:r>
+        <w:t>(data)-1)</w:t>
+      </w:r>
+    </w:p>
+    <w:p>
+      <w:r>
+        <w:t>        centers[</w:t>
+      </w:r>
+      <w:proofErr w:type="spellStart"/>
+      <w:r>
+        <w:t>i</w:t>
+      </w:r>
+      <w:proofErr w:type="spellEnd"/>
+      <w:r>
+        <w:t>] = data[t]</w:t>
+      </w:r>
+    </w:p>
+    <w:p>
+      <w:r>
+        <w:t>        </w:t>
+      </w:r>
+      <w:proofErr w:type="spellStart"/>
+      <w:r>
+        <w:t>used.add</w:t>
+      </w:r>
+      <w:proofErr w:type="spellEnd"/>
+      <w:r>
+        <w:t>(t)</w:t>
       </w:r>
     </w:p>
     <w:p>
@@ -1369,7 +1848,15 @@
     </w:p>
     <w:p>
       <w:r>
-        <w:t>def dist(x, y):</w:t>
+        <w:t>def </w:t>
+      </w:r>
+      <w:proofErr w:type="spellStart"/>
+      <w:r>
+        <w:t>dist</w:t>
+      </w:r>
+      <w:proofErr w:type="spellEnd"/>
+      <w:r>
+        <w:t>(x, y):</w:t>
       </w:r>
     </w:p>
     <w:p>
@@ -1385,42 +1872,57 @@
     </w:p>
     <w:p>
       <w:r>
-        <w:t>def update_centers(centers, clusters, data):</w:t>
-      </w:r>
-    </w:p>
-    <w:p>
-      <w:r>
-        <w:t>    num_centers = len(centers)</w:t>
-      </w:r>
-    </w:p>
-    <w:p>
-      <w:r>
-        <w:t>    data_size = len(data)</w:t>
+        <w:t>def </w:t>
+      </w:r>
+      <w:proofErr w:type="spellStart"/>
+      <w:r>
+        <w:t>update_centers</w:t>
+      </w:r>
+      <w:proofErr w:type="spellEnd"/>
+      <w:r>
+        <w:t>(centers, clusters, data):</w:t>
       </w:r>
     </w:p>
     <w:p>
       <w:r>
         <w:t>    </w:t>
       </w:r>
-    </w:p>
-    <w:p>
-      <w:r>
-        <w:t>    temp = np.zeros(num_centers)</w:t>
+      <w:proofErr w:type="spellStart"/>
+      <w:r>
+        <w:t>num_centers</w:t>
+      </w:r>
+      <w:proofErr w:type="spellEnd"/>
+      <w:r>
+        <w:t> = </w:t>
+      </w:r>
+      <w:proofErr w:type="spellStart"/>
+      <w:r>
+        <w:t>len</w:t>
+      </w:r>
+      <w:proofErr w:type="spellEnd"/>
+      <w:r>
+        <w:t>(centers)</w:t>
       </w:r>
     </w:p>
     <w:p>
       <w:r>
         <w:t>    </w:t>
       </w:r>
-    </w:p>
-    <w:p>
-      <w:r>
-        <w:t>    for i in range(0, data_size):</w:t>
-      </w:r>
-    </w:p>
-    <w:p>
-      <w:r>
-        <w:t>        temp[int(clusters[i])] += data[i]</w:t>
+      <w:proofErr w:type="spellStart"/>
+      <w:r>
+        <w:t>data_size</w:t>
+      </w:r>
+      <w:proofErr w:type="spellEnd"/>
+      <w:r>
+        <w:t> = </w:t>
+      </w:r>
+      <w:proofErr w:type="spellStart"/>
+      <w:r>
+        <w:t>len</w:t>
+      </w:r>
+      <w:proofErr w:type="spellEnd"/>
+      <w:r>
+        <w:t>(data)</w:t>
       </w:r>
     </w:p>
     <w:p>
@@ -1430,13 +1932,134 @@
     </w:p>
     <w:p>
       <w:r>
-        <w:t>    uniq, counts = np.unique(clusters, return_counts=True)</w:t>
+        <w:t>    temp = </w:t>
+      </w:r>
+      <w:proofErr w:type="spellStart"/>
+      <w:r>
+        <w:t>np.zeros</w:t>
+      </w:r>
+      <w:proofErr w:type="spellEnd"/>
+      <w:r>
+        <w:t>(</w:t>
+      </w:r>
+      <w:proofErr w:type="spellStart"/>
+      <w:r>
+        <w:t>num_centers</w:t>
+      </w:r>
+      <w:proofErr w:type="spellEnd"/>
+      <w:r>
+        <w:t>)</w:t>
+      </w:r>
+    </w:p>
+    <w:p>
+      <w:r>
+        <w:t>    </w:t>
+      </w:r>
+    </w:p>
+    <w:p>
+      <w:r>
+        <w:t>    for </w:t>
+      </w:r>
+      <w:proofErr w:type="spellStart"/>
+      <w:r>
+        <w:t>i</w:t>
+      </w:r>
+      <w:proofErr w:type="spellEnd"/>
+      <w:r>
+        <w:t> in range(0, </w:t>
+      </w:r>
+      <w:proofErr w:type="spellStart"/>
+      <w:r>
+        <w:t>data_size</w:t>
+      </w:r>
+      <w:proofErr w:type="spellEnd"/>
+      <w:r>
+        <w:t>):</w:t>
+      </w:r>
+    </w:p>
+    <w:p>
+      <w:r>
+        <w:t>        temp[</w:t>
+      </w:r>
+      <w:proofErr w:type="spellStart"/>
+      <w:r>
+        <w:t>int</w:t>
+      </w:r>
+      <w:proofErr w:type="spellEnd"/>
+      <w:r>
+        <w:t>(clusters[</w:t>
+      </w:r>
+      <w:proofErr w:type="spellStart"/>
+      <w:r>
+        <w:t>i</w:t>
+      </w:r>
+      <w:proofErr w:type="spellEnd"/>
+      <w:r>
+        <w:t>])] += data[</w:t>
+      </w:r>
+      <w:proofErr w:type="spellStart"/>
+      <w:r>
+        <w:t>i</w:t>
+      </w:r>
+      <w:proofErr w:type="spellEnd"/>
+      <w:r>
+        <w:t>]</w:t>
+      </w:r>
+    </w:p>
+    <w:p>
+      <w:r>
+        <w:t>    </w:t>
       </w:r>
     </w:p>
     <w:p>
       <w:r>
         <w:lastRenderedPageBreak/>
-        <w:t>    centers = np.true_divide(temp,counts)</w:t>
+        <w:t>    </w:t>
+      </w:r>
+      <w:proofErr w:type="spellStart"/>
+      <w:r>
+        <w:t>uniq</w:t>
+      </w:r>
+      <w:proofErr w:type="spellEnd"/>
+      <w:r>
+        <w:t>, counts = </w:t>
+      </w:r>
+      <w:proofErr w:type="spellStart"/>
+      <w:r>
+        <w:t>np.unique</w:t>
+      </w:r>
+      <w:proofErr w:type="spellEnd"/>
+      <w:r>
+        <w:t>(clusters, </w:t>
+      </w:r>
+      <w:proofErr w:type="spellStart"/>
+      <w:r>
+        <w:t>return_counts</w:t>
+      </w:r>
+      <w:proofErr w:type="spellEnd"/>
+      <w:r>
+        <w:t>=True)</w:t>
+      </w:r>
+    </w:p>
+    <w:p>
+      <w:r>
+        <w:t>    centers = </w:t>
+      </w:r>
+      <w:proofErr w:type="spellStart"/>
+      <w:r>
+        <w:t>np.true_divide</w:t>
+      </w:r>
+      <w:proofErr w:type="spellEnd"/>
+      <w:r>
+        <w:t>(</w:t>
+      </w:r>
+      <w:proofErr w:type="spellStart"/>
+      <w:r>
+        <w:t>temp,counts</w:t>
+      </w:r>
+      <w:proofErr w:type="spellEnd"/>
+      <w:r>
+        <w:t>)</w:t>
       </w:r>
     </w:p>
     <w:p>
@@ -1463,44 +2086,164 @@
     </w:p>
     <w:p>
       <w:r>
-        <w:t>    data_size = len(data)</w:t>
-      </w:r>
-    </w:p>
-    <w:p>
-      <w:r>
-        <w:t>    cluster_num = len(centers)</w:t>
+        <w:t>    </w:t>
+      </w:r>
+      <w:proofErr w:type="spellStart"/>
+      <w:r>
+        <w:t>data_size</w:t>
+      </w:r>
+      <w:proofErr w:type="spellEnd"/>
+      <w:r>
+        <w:t> = </w:t>
+      </w:r>
+      <w:proofErr w:type="spellStart"/>
+      <w:r>
+        <w:t>len</w:t>
+      </w:r>
+      <w:proofErr w:type="spellEnd"/>
+      <w:r>
+        <w:t>(data)</w:t>
+      </w:r>
+    </w:p>
+    <w:p>
+      <w:r>
+        <w:t>    </w:t>
+      </w:r>
+      <w:proofErr w:type="spellStart"/>
+      <w:r>
+        <w:t>cluster_num</w:t>
+      </w:r>
+      <w:proofErr w:type="spellEnd"/>
+      <w:r>
+        <w:t> = </w:t>
+      </w:r>
+      <w:proofErr w:type="spellStart"/>
+      <w:r>
+        <w:t>len</w:t>
+      </w:r>
+      <w:proofErr w:type="spellEnd"/>
+      <w:r>
+        <w:t>(centers)</w:t>
       </w:r>
     </w:p>
     <w:p/>
     <w:p>
       <w:r>
-        <w:t>    clusters = np.empty(data_size)</w:t>
-      </w:r>
-    </w:p>
-    <w:p>
-      <w:r>
-        <w:t>    temp = np.empty(cluster_num)</w:t>
+        <w:t>    clusters = </w:t>
+      </w:r>
+      <w:proofErr w:type="spellStart"/>
+      <w:r>
+        <w:t>np.empty</w:t>
+      </w:r>
+      <w:proofErr w:type="spellEnd"/>
+      <w:r>
+        <w:t>(</w:t>
+      </w:r>
+      <w:proofErr w:type="spellStart"/>
+      <w:r>
+        <w:t>data_size</w:t>
+      </w:r>
+      <w:proofErr w:type="spellEnd"/>
+      <w:r>
+        <w:t>)</w:t>
+      </w:r>
+    </w:p>
+    <w:p>
+      <w:r>
+        <w:t>    temp = </w:t>
+      </w:r>
+      <w:proofErr w:type="spellStart"/>
+      <w:r>
+        <w:t>np.empty</w:t>
+      </w:r>
+      <w:proofErr w:type="spellEnd"/>
+      <w:r>
+        <w:t>(</w:t>
+      </w:r>
+      <w:proofErr w:type="spellStart"/>
+      <w:r>
+        <w:t>cluster_num</w:t>
+      </w:r>
+      <w:proofErr w:type="spellEnd"/>
+      <w:r>
+        <w:t>)</w:t>
       </w:r>
     </w:p>
     <w:p/>
     <w:p>
       <w:r>
-        <w:t>    for i in range(0, data_size):</w:t>
-      </w:r>
-    </w:p>
-    <w:p>
-      <w:r>
-        <w:t>        for j in range(0, cluster_num):</w:t>
-      </w:r>
-    </w:p>
-    <w:p>
-      <w:r>
-        <w:t>            temp[j] = dist(centers[j],data[i])</w:t>
-      </w:r>
-    </w:p>
-    <w:p>
-      <w:r>
-        <w:t>        clusters[i] = np.argmin(temp)</w:t>
+        <w:t>    for </w:t>
+      </w:r>
+      <w:proofErr w:type="spellStart"/>
+      <w:r>
+        <w:t>i</w:t>
+      </w:r>
+      <w:proofErr w:type="spellEnd"/>
+      <w:r>
+        <w:t> in range(0, </w:t>
+      </w:r>
+      <w:proofErr w:type="spellStart"/>
+      <w:r>
+        <w:t>data_size</w:t>
+      </w:r>
+      <w:proofErr w:type="spellEnd"/>
+      <w:r>
+        <w:t>):</w:t>
+      </w:r>
+    </w:p>
+    <w:p>
+      <w:r>
+        <w:t>        for j in range(0, </w:t>
+      </w:r>
+      <w:proofErr w:type="spellStart"/>
+      <w:r>
+        <w:t>cluster_num</w:t>
+      </w:r>
+      <w:proofErr w:type="spellEnd"/>
+      <w:r>
+        <w:t>):</w:t>
+      </w:r>
+    </w:p>
+    <w:p>
+      <w:r>
+        <w:t>            temp[j] = </w:t>
+      </w:r>
+      <w:proofErr w:type="spellStart"/>
+      <w:r>
+        <w:t>dist</w:t>
+      </w:r>
+      <w:proofErr w:type="spellEnd"/>
+      <w:r>
+        <w:t>(centers[j],data[</w:t>
+      </w:r>
+      <w:proofErr w:type="spellStart"/>
+      <w:r>
+        <w:t>i</w:t>
+      </w:r>
+      <w:proofErr w:type="spellEnd"/>
+      <w:r>
+        <w:t>])</w:t>
+      </w:r>
+    </w:p>
+    <w:p>
+      <w:r>
+        <w:t>        clusters[</w:t>
+      </w:r>
+      <w:proofErr w:type="spellStart"/>
+      <w:r>
+        <w:t>i</w:t>
+      </w:r>
+      <w:proofErr w:type="spellEnd"/>
+      <w:r>
+        <w:t>] = </w:t>
+      </w:r>
+      <w:proofErr w:type="spellStart"/>
+      <w:r>
+        <w:t>np.argmin</w:t>
+      </w:r>
+      <w:proofErr w:type="spellEnd"/>
+      <w:r>
+        <w:t>(temp)</w:t>
       </w:r>
     </w:p>
     <w:p>
@@ -1510,27 +2253,123 @@
     </w:p>
     <w:p>
       <w:r>
-        <w:t>    uniq, counts = np.unique(clusters, return_counts=True)</w:t>
-      </w:r>
-    </w:p>
-    <w:p>
-      <w:r>
-        <w:t>    while(len(uniq) != len(centers)):</w:t>
-      </w:r>
-    </w:p>
-    <w:p>
-      <w:r>
-        <w:t>        reassign = set(range(0, len(centers))) - set(uniq)</w:t>
-      </w:r>
-    </w:p>
-    <w:p>
-      <w:r>
-        <w:t>        for i in reassign:</w:t>
-      </w:r>
-    </w:p>
-    <w:p>
-      <w:r>
-        <w:t>            centers[i] = data[random.randint(0, len(data)-1)]</w:t>
+        <w:t>    </w:t>
+      </w:r>
+      <w:proofErr w:type="spellStart"/>
+      <w:r>
+        <w:t>uniq</w:t>
+      </w:r>
+      <w:proofErr w:type="spellEnd"/>
+      <w:r>
+        <w:t>, counts = </w:t>
+      </w:r>
+      <w:proofErr w:type="spellStart"/>
+      <w:r>
+        <w:t>np.unique</w:t>
+      </w:r>
+      <w:proofErr w:type="spellEnd"/>
+      <w:r>
+        <w:t>(clusters, </w:t>
+      </w:r>
+      <w:proofErr w:type="spellStart"/>
+      <w:r>
+        <w:t>return_counts</w:t>
+      </w:r>
+      <w:proofErr w:type="spellEnd"/>
+      <w:r>
+        <w:t>=True)</w:t>
+      </w:r>
+    </w:p>
+    <w:p>
+      <w:r>
+        <w:t>    while(</w:t>
+      </w:r>
+      <w:proofErr w:type="spellStart"/>
+      <w:r>
+        <w:t>len</w:t>
+      </w:r>
+      <w:proofErr w:type="spellEnd"/>
+      <w:r>
+        <w:t>(</w:t>
+      </w:r>
+      <w:proofErr w:type="spellStart"/>
+      <w:r>
+        <w:t>uniq</w:t>
+      </w:r>
+      <w:proofErr w:type="spellEnd"/>
+      <w:r>
+        <w:t>) != </w:t>
+      </w:r>
+      <w:proofErr w:type="spellStart"/>
+      <w:r>
+        <w:t>len</w:t>
+      </w:r>
+      <w:proofErr w:type="spellEnd"/>
+      <w:r>
+        <w:t>(centers)):</w:t>
+      </w:r>
+    </w:p>
+    <w:p>
+      <w:r>
+        <w:t>        reassign = set(range(0, </w:t>
+      </w:r>
+      <w:proofErr w:type="spellStart"/>
+      <w:r>
+        <w:t>len</w:t>
+      </w:r>
+      <w:proofErr w:type="spellEnd"/>
+      <w:r>
+        <w:t>(centers))) - set(</w:t>
+      </w:r>
+      <w:proofErr w:type="spellStart"/>
+      <w:r>
+        <w:t>uniq</w:t>
+      </w:r>
+      <w:proofErr w:type="spellEnd"/>
+      <w:r>
+        <w:t>)</w:t>
+      </w:r>
+    </w:p>
+    <w:p>
+      <w:r>
+        <w:t>        for </w:t>
+      </w:r>
+      <w:proofErr w:type="spellStart"/>
+      <w:r>
+        <w:t>i</w:t>
+      </w:r>
+      <w:proofErr w:type="spellEnd"/>
+      <w:r>
+        <w:t> in reassign:</w:t>
+      </w:r>
+    </w:p>
+    <w:p>
+      <w:r>
+        <w:t>            centers[</w:t>
+      </w:r>
+      <w:proofErr w:type="spellStart"/>
+      <w:r>
+        <w:t>i</w:t>
+      </w:r>
+      <w:proofErr w:type="spellEnd"/>
+      <w:r>
+        <w:t>] = data[</w:t>
+      </w:r>
+      <w:proofErr w:type="spellStart"/>
+      <w:r>
+        <w:t>random.randint</w:t>
+      </w:r>
+      <w:proofErr w:type="spellEnd"/>
+      <w:r>
+        <w:t>(0, </w:t>
+      </w:r>
+      <w:proofErr w:type="spellStart"/>
+      <w:r>
+        <w:t>len</w:t>
+      </w:r>
+      <w:proofErr w:type="spellEnd"/>
+      <w:r>
+        <w:t>(data)-1)]</w:t>
       </w:r>
     </w:p>
     <w:p>
@@ -1540,7 +2379,31 @@
     </w:p>
     <w:p>
       <w:r>
-        <w:t>        uniq, counts = np.unique(clusters, return_counts=True)</w:t>
+        <w:t>        </w:t>
+      </w:r>
+      <w:proofErr w:type="spellStart"/>
+      <w:r>
+        <w:t>uniq</w:t>
+      </w:r>
+      <w:proofErr w:type="spellEnd"/>
+      <w:r>
+        <w:t>, counts = </w:t>
+      </w:r>
+      <w:proofErr w:type="spellStart"/>
+      <w:r>
+        <w:t>np.unique</w:t>
+      </w:r>
+      <w:proofErr w:type="spellEnd"/>
+      <w:r>
+        <w:t>(clusters, </w:t>
+      </w:r>
+      <w:proofErr w:type="spellStart"/>
+      <w:r>
+        <w:t>return_counts</w:t>
+      </w:r>
+      <w:proofErr w:type="spellEnd"/>
+      <w:r>
+        <w:t>=True)</w:t>
       </w:r>
     </w:p>
     <w:p>
@@ -1552,28 +2415,68 @@
     <w:p/>
     <w:p>
       <w:r>
+        <w:lastRenderedPageBreak/>
         <w:t># The k-means algorithm</w:t>
       </w:r>
     </w:p>
     <w:p>
       <w:r>
-        <w:lastRenderedPageBreak/>
         <w:t># Returns an array of centers, and an array of associated variances</w:t>
       </w:r>
     </w:p>
     <w:p>
       <w:r>
-        <w:t>def k_means(data, num_centers):</w:t>
-      </w:r>
-    </w:p>
-    <w:p>
-      <w:r>
-        <w:t>    centers = get_rand_centers(data, num_centers)</w:t>
-      </w:r>
-    </w:p>
-    <w:p>
-      <w:r>
-        <w:t>    old_centers = None</w:t>
+        <w:t>def </w:t>
+      </w:r>
+      <w:proofErr w:type="spellStart"/>
+      <w:r>
+        <w:t>k_means</w:t>
+      </w:r>
+      <w:proofErr w:type="spellEnd"/>
+      <w:r>
+        <w:t>(data, </w:t>
+      </w:r>
+      <w:proofErr w:type="spellStart"/>
+      <w:r>
+        <w:t>num_centers</w:t>
+      </w:r>
+      <w:proofErr w:type="spellEnd"/>
+      <w:r>
+        <w:t>):</w:t>
+      </w:r>
+    </w:p>
+    <w:p>
+      <w:r>
+        <w:t>    centers = </w:t>
+      </w:r>
+      <w:proofErr w:type="spellStart"/>
+      <w:r>
+        <w:t>get_rand_centers</w:t>
+      </w:r>
+      <w:proofErr w:type="spellEnd"/>
+      <w:r>
+        <w:t>(data, </w:t>
+      </w:r>
+      <w:proofErr w:type="spellStart"/>
+      <w:r>
+        <w:t>num_centers</w:t>
+      </w:r>
+      <w:proofErr w:type="spellEnd"/>
+      <w:r>
+        <w:t>)</w:t>
+      </w:r>
+    </w:p>
+    <w:p>
+      <w:r>
+        <w:t>    </w:t>
+      </w:r>
+      <w:proofErr w:type="spellStart"/>
+      <w:r>
+        <w:t>old_centers</w:t>
+      </w:r>
+      <w:proofErr w:type="spellEnd"/>
+      <w:r>
+        <w:t> = None</w:t>
       </w:r>
     </w:p>
     <w:p>
@@ -1583,12 +2486,44 @@
     </w:p>
     <w:p>
       <w:r>
-        <w:t>    while(not np.array_equal(old_centers, centers)):</w:t>
-      </w:r>
-    </w:p>
-    <w:p>
-      <w:r>
-        <w:t>        old_centers = np.copy(centers)</w:t>
+        <w:t>    while(not </w:t>
+      </w:r>
+      <w:proofErr w:type="spellStart"/>
+      <w:r>
+        <w:t>np.array_equal</w:t>
+      </w:r>
+      <w:proofErr w:type="spellEnd"/>
+      <w:r>
+        <w:t>(</w:t>
+      </w:r>
+      <w:proofErr w:type="spellStart"/>
+      <w:r>
+        <w:t>old_centers</w:t>
+      </w:r>
+      <w:proofErr w:type="spellEnd"/>
+      <w:r>
+        <w:t>, centers)):</w:t>
+      </w:r>
+    </w:p>
+    <w:p>
+      <w:r>
+        <w:t>        </w:t>
+      </w:r>
+      <w:proofErr w:type="spellStart"/>
+      <w:r>
+        <w:t>old_centers</w:t>
+      </w:r>
+      <w:proofErr w:type="spellEnd"/>
+      <w:r>
+        <w:t> = </w:t>
+      </w:r>
+      <w:proofErr w:type="spellStart"/>
+      <w:r>
+        <w:t>np.copy</w:t>
+      </w:r>
+      <w:proofErr w:type="spellEnd"/>
+      <w:r>
+        <w:t>(centers)</w:t>
       </w:r>
     </w:p>
     <w:p>
@@ -1603,7 +2538,15 @@
     </w:p>
     <w:p>
       <w:r>
-        <w:t>        centers = update_centers(centers, clusters, data)</w:t>
+        <w:t>        centers = </w:t>
+      </w:r>
+      <w:proofErr w:type="spellStart"/>
+      <w:r>
+        <w:t>update_centers</w:t>
+      </w:r>
+      <w:proofErr w:type="spellEnd"/>
+      <w:r>
+        <w:t>(centers, clusters, data)</w:t>
       </w:r>
     </w:p>
     <w:p>
@@ -1614,11 +2557,57 @@
     <w:p>
       <w:r>
         <w:t>    return centers</w:t>
+      </w:r>
+    </w:p>
+    <w:p/>
+    <w:p/>
+    <w:p>
+      <w:r>
+        <w:t>    </w:t>
+      </w:r>
+    </w:p>
+    <w:p>
+      <w:r>
+        <w:t>'''</w:t>
+      </w:r>
+    </w:p>
+    <w:p>
+      <w:r>
+        <w:t>Sample data</w:t>
+      </w:r>
+    </w:p>
+    <w:p>
+      <w:r>
+        <w:t>'''</w:t>
+      </w:r>
+    </w:p>
+    <w:p>
+      <w:r>
+        <w:t>A = [8, 5, 3, 1, 9, 6, 0, 7, 4, 2, 5]</w:t>
+      </w:r>
+    </w:p>
+    <w:p/>
+    <w:p>
+      <w:r>
+        <w:t>centers = </w:t>
+      </w:r>
+      <w:proofErr w:type="spellStart"/>
+      <w:r>
+        <w:t>k_means</w:t>
+      </w:r>
+      <w:proofErr w:type="spellEnd"/>
+      <w:r>
+        <w:t>(A, 2)</w:t>
+      </w:r>
+    </w:p>
+    <w:p/>
+    <w:p>
+      <w:r>
+        <w:t>print(centers)</w:t>
       </w:r>
       <w:bookmarkStart w:id="0" w:name="_GoBack"/>
       <w:bookmarkEnd w:id="0"/>
     </w:p>
-    <w:p/>
     <w:sectPr>
       <w:pgSz w:w="12240" w:h="15840"/>
       <w:pgMar w:top="1440" w:right="1440" w:bottom="1440" w:left="1440" w:header="720" w:footer="720" w:gutter="0"/>

</xml_diff>